<commit_message>
Add www/content folders with all HTML files and updated toc.json
</commit_message>
<xml_diff>
--- a/www/content/upper-limb/Clavicle.docx
+++ b/www/content/upper-limb/Clavicle.docx
@@ -99,15 +99,7 @@
         <w:spacing w:before="200" w:after="200" w:line="276" w:lineRule="auto"/>
       </w:pPr>
       <w:r>
-        <w:t xml:space="preserve">It is </w:t>
-      </w:r>
-      <w:proofErr w:type="gramStart"/>
-      <w:r>
-        <w:t>pierced  by</w:t>
-      </w:r>
-      <w:proofErr w:type="gramEnd"/>
-      <w:r>
-        <w:t xml:space="preserve"> many cutaneous nerves </w:t>
+        <w:t xml:space="preserve">It is pierced  by many cutaneous nerves </w:t>
       </w:r>
     </w:p>
     <w:p>
@@ -190,10 +182,7 @@
         <w:spacing w:before="200" w:after="200" w:line="276" w:lineRule="auto"/>
       </w:pPr>
       <w:r>
-        <w:t xml:space="preserve">[CLINICAL] </w:t>
-      </w:r>
-      <w:r>
-        <w:t xml:space="preserve">Anatomic complications of fracture clavicle </w:t>
+        <w:t xml:space="preserve">[CLINICAL] Anatomic complications of fracture clavicle </w:t>
       </w:r>
     </w:p>
     <w:p>
@@ -216,16 +205,93 @@
           <w:numId w:val="2"/>
         </w:numPr>
       </w:pPr>
-      <w:proofErr w:type="spellStart"/>
-      <w:r>
-        <w:t>Neurovasular</w:t>
-      </w:r>
-      <w:proofErr w:type="spellEnd"/>
-      <w:r>
-        <w:t xml:space="preserve"> injury – commonly injured are subclavian vessels and medial cord of brachial plexus </w:t>
+      <w:r>
+        <w:t xml:space="preserve">Neurovasular injury – commonly injured are subclavian vessels and medial cord of brachial plexus </w:t>
       </w:r>
     </w:p>
     <w:p/>
+    <w:p>
+      <w:pPr>
+        <w:spacing w:before="200" w:after="200" w:line="276" w:lineRule="auto"/>
+      </w:pPr>
+      <w:r>
+        <w:t>___MCQ_START___</w:t>
+      </w:r>
+    </w:p>
+    <w:p>
+      <w:pPr>
+        <w:spacing w:before="200" w:after="200" w:line="276" w:lineRule="auto"/>
+      </w:pPr>
+    </w:p>
+    <w:p>
+      <w:pPr>
+        <w:spacing w:before="200" w:after="200" w:line="276" w:lineRule="auto"/>
+      </w:pPr>
+      <w:r>
+        <w:t>Q1. Which peculiarity distinguishes the clavicle from other long bones?</w:t>
+      </w:r>
+      <w:r>
+        <w:br/>
+        <w:t>A. It has a medullary cavity</w:t>
+      </w:r>
+      <w:r>
+        <w:br/>
+        <w:t>B. It ossifies entirely by endochondral ossification</w:t>
+      </w:r>
+      <w:r>
+        <w:br/>
+        <w:t>C. It lies horizontally</w:t>
+      </w:r>
+      <w:r>
+        <w:br/>
+        <w:t>D. It ossifies primarily by intramembranous ossification [CORRECT]</w:t>
+      </w:r>
+    </w:p>
+    <w:p>
+      <w:pPr>
+        <w:spacing w:before="200" w:after="200" w:line="276" w:lineRule="auto"/>
+      </w:pPr>
+      <w:r>
+        <w:t>___</w:t>
+      </w:r>
+    </w:p>
+    <w:p>
+      <w:pPr>
+        <w:spacing w:before="200" w:after="200" w:line="276" w:lineRule="auto"/>
+      </w:pPr>
+      <w:r>
+        <w:t>Q2. Which of the following is a characteristic feature of the clavicle?</w:t>
+      </w:r>
+      <w:r>
+        <w:br/>
+        <w:t>A. Presence of an epiphysis at both ends</w:t>
+      </w:r>
+      <w:r>
+        <w:br/>
+        <w:t>B. Absence of a medullary cavity [CORRECT]</w:t>
+      </w:r>
+      <w:r>
+        <w:br/>
+        <w:t>C. Articulation with the scapular spine</w:t>
+      </w:r>
+      <w:r>
+        <w:br/>
+        <w:t>D. Development from a single primary ossification center</w:t>
+      </w:r>
+      <w:r>
+        <w:br/>
+        <w:t>___</w:t>
+      </w:r>
+    </w:p>
+    <w:p>
+      <w:pPr>
+        <w:spacing w:before="200" w:after="200" w:line="276" w:lineRule="auto"/>
+      </w:pPr>
+      <w:r>
+        <w:br/>
+        <w:t>___MCQ_END___</w:t>
+      </w:r>
+    </w:p>
     <w:p>
       <w:pPr>
         <w:spacing w:before="200" w:after="200" w:line="276" w:lineRule="auto"/>
@@ -1091,7 +1157,6 @@
   <w:style w:type="character" w:default="1" w:styleId="DefaultParagraphFont">
     <w:name w:val="Default Paragraph Font"/>
     <w:uiPriority w:val="1"/>
-    <w:semiHidden/>
     <w:unhideWhenUsed/>
   </w:style>
   <w:style w:type="table" w:default="1" w:styleId="TableNormal">

</xml_diff>

<commit_message>
Update upper-limb TOC order
</commit_message>
<xml_diff>
--- a/www/content/upper-limb/Clavicle.docx
+++ b/www/content/upper-limb/Clavicle.docx
@@ -35,19 +35,6 @@
       </w:pPr>
       <w:r>
         <w:t>It is the only long bone placed horizontally</w:t>
-      </w:r>
-    </w:p>
-    <w:p>
-      <w:pPr>
-        <w:pStyle w:val="ListParagraph"/>
-        <w:numPr>
-          <w:ilvl w:val="0"/>
-          <w:numId w:val="1"/>
-        </w:numPr>
-        <w:spacing w:before="200" w:after="200" w:line="276" w:lineRule="auto"/>
-      </w:pPr>
-      <w:r>
-        <w:t xml:space="preserve">It has no medullary cavity </w:t>
       </w:r>
     </w:p>
     <w:p>

</xml_diff>

<commit_message>
Update TOC ordering and fix YouTube embeds
</commit_message>
<xml_diff>
--- a/www/content/upper-limb/Clavicle.docx
+++ b/www/content/upper-limb/Clavicle.docx
@@ -187,7 +187,22 @@
         </w:numPr>
       </w:pPr>
       <w:r>
-        <w:t xml:space="preserve">Lateral segment is displaced downwards due to pull of teres major muscle under gravity with weight of the limb. Medial segment is pulled up due to the action of sternocleidomastoid. </w:t>
+        <w:t xml:space="preserve">Lateral segment is displaced downwards </w:t>
+      </w:r>
+      <w:r>
+        <w:t xml:space="preserve">due to </w:t>
+      </w:r>
+      <w:r>
+        <w:t>gravity with weight of the limb</w:t>
+      </w:r>
+      <w:r>
+        <w:t xml:space="preserve"> and medially due to pull </w:t>
+      </w:r>
+      <w:r>
+        <w:t>of teres major muscle</w:t>
+      </w:r>
+      <w:r>
+        <w:t xml:space="preserve">. </w:t>
       </w:r>
     </w:p>
     <w:p>
@@ -199,7 +214,24 @@
         </w:numPr>
       </w:pPr>
       <w:r>
-        <w:t xml:space="preserve">Neurovasular injury – commonly injured are subclavian vessels and medial cord of brachial plexus </w:t>
+        <w:t xml:space="preserve">Medial segment is pulled up due to the action of sternocleidomastoid. </w:t>
+      </w:r>
+    </w:p>
+    <w:p>
+      <w:pPr>
+        <w:pStyle w:val="ListParagraph"/>
+        <w:numPr>
+          <w:ilvl w:val="0"/>
+          <w:numId w:val="2"/>
+        </w:numPr>
+      </w:pPr>
+      <w:proofErr w:type="spellStart"/>
+      <w:r>
+        <w:t>Neurovasular</w:t>
+      </w:r>
+      <w:proofErr w:type="spellEnd"/>
+      <w:r>
+        <w:t xml:space="preserve"> injury – commonly injured are subclavian vessels and medial cord of brachial plexus </w:t>
       </w:r>
     </w:p>
     <w:p/>

</xml_diff>